<commit_message>
Update output.docx and output.pdf with new data
Regenerated output.docx and output.pdf files. The PDF now reflects updated material and weight values, changing 'gjutjärn' to 'test2' and weight from 100 kg to 150 kg.
</commit_message>
<xml_diff>
--- a/output.docx
+++ b/output.docx
@@ -12,12 +12,12 @@
     </w:p>
     <w:p>
       <w:r>
-        <w:t>Material: gjutjärm</w:t>
+        <w:t>Material: test2</w:t>
       </w:r>
     </w:p>
     <w:p>
       <w:r>
-        <w:t>Weight: 100 kg</w:t>
+        <w:t>Weight: 150 kg</w:t>
       </w:r>
     </w:p>
     <w:p>

</xml_diff>